<commit_message>
started 2nd iteration of Lightweight IBM Cloud Garage Method for Data Science
</commit_message>
<xml_diff>
--- a/Lightweight_IBM Cloud_Garage_Method_for_Data_Science_ADD_Template.docx
+++ b/Lightweight_IBM Cloud_Garage_Method_for_Data_Science_ADD_Template.docx
@@ -98,20 +98,37 @@
           <w:lang w:val="en-US"/>
         </w:rPr>
       </w:pPr>
-      <w:r>
-        <w:rPr>
-          <w:lang w:val="en-US"/>
-        </w:rPr>
-        <w:t xml:space="preserve">This project bases on the work of </w:t>
-      </w:r>
-      <w:proofErr w:type="spellStart"/>
+    </w:p>
+    <w:p>
+      <w:pPr>
+        <w:rPr>
+          <w:lang w:val="en-US"/>
+        </w:rPr>
+      </w:pPr>
+      <w:r>
+        <w:rPr>
+          <w:lang w:val="en-US"/>
+        </w:rPr>
+        <w:t>This project</w:t>
+      </w:r>
+      <w:r>
+        <w:rPr>
+          <w:lang w:val="en-US"/>
+        </w:rPr>
+        <w:t xml:space="preserve"> serves as the capstone project of the IBM Advanced Data Scientist certification and its purpose is to show an E2E pipeline where data is used to make data-driven decisions. My specific project </w:t>
+      </w:r>
+      <w:r>
+        <w:rPr>
+          <w:lang w:val="en-US"/>
+        </w:rPr>
+        <w:t xml:space="preserve">bases on the work of </w:t>
+      </w:r>
       <w:r>
         <w:rPr>
           <w:lang w:val="en-US"/>
         </w:rPr>
         <w:t>Moosavi</w:t>
       </w:r>
-      <w:proofErr w:type="spellEnd"/>
       <w:r>
         <w:rPr>
           <w:lang w:val="en-US"/>
@@ -140,7 +157,19 @@
         <w:rPr>
           <w:lang w:val="en-US"/>
         </w:rPr>
-        <w:t xml:space="preserve"> the traffic data in the USA between February 2016 and June 2020 in order to predict the severity of traffic accidents.</w:t>
+        <w:t xml:space="preserve"> the traffic data in the USA between February 2016 and June 2020 in order to predict the severity of traffic accidents</w:t>
+      </w:r>
+      <w:r>
+        <w:rPr>
+          <w:lang w:val="en-US"/>
+        </w:rPr>
+        <w:t xml:space="preserve"> depending on various features like geographical, time, environment, etc</w:t>
+      </w:r>
+      <w:r>
+        <w:rPr>
+          <w:lang w:val="en-US"/>
+        </w:rPr>
+        <w:t>.</w:t>
       </w:r>
     </w:p>
     <w:p>
@@ -186,26 +215,14 @@
           <w:lang w:val="en-US"/>
         </w:rPr>
       </w:pPr>
-      <w:proofErr w:type="spellStart"/>
       <w:r>
         <w:rPr>
           <w:i/>
           <w:iCs/>
           <w:lang w:val="en-US"/>
         </w:rPr>
-        <w:t>USAccidents_data_</w:t>
-      </w:r>
-      <w:proofErr w:type="gramStart"/>
-      <w:r>
-        <w:rPr>
-          <w:i/>
-          <w:iCs/>
-          <w:lang w:val="en-US"/>
-        </w:rPr>
-        <w:t>exp.ipynb</w:t>
-      </w:r>
-      <w:proofErr w:type="spellEnd"/>
-      <w:proofErr w:type="gramEnd"/>
+        <w:t>USAccidents_data_exp.ipynb</w:t>
+      </w:r>
       <w:r>
         <w:rPr>
           <w:lang w:val="en-US"/>
@@ -234,21 +251,7 @@
         <w:rPr>
           <w:lang w:val="en-US"/>
         </w:rPr>
-        <w:t xml:space="preserve"> This script outputs </w:t>
-      </w:r>
-      <w:proofErr w:type="gramStart"/>
-      <w:r>
-        <w:rPr>
-          <w:lang w:val="en-US"/>
-        </w:rPr>
-        <w:t>an</w:t>
-      </w:r>
-      <w:proofErr w:type="gramEnd"/>
-      <w:r>
-        <w:rPr>
-          <w:lang w:val="en-US"/>
-        </w:rPr>
-        <w:t xml:space="preserve"> </w:t>
+        <w:t xml:space="preserve"> This script outputs an </w:t>
       </w:r>
       <w:r>
         <w:rPr>
@@ -306,26 +309,14 @@
           <w:lang w:val="en-US"/>
         </w:rPr>
       </w:pPr>
-      <w:proofErr w:type="spellStart"/>
       <w:r>
         <w:rPr>
           <w:i/>
           <w:iCs/>
           <w:lang w:val="en-US"/>
         </w:rPr>
-        <w:t>USAccidents_etl_and_feature_</w:t>
-      </w:r>
-      <w:proofErr w:type="gramStart"/>
-      <w:r>
-        <w:rPr>
-          <w:i/>
-          <w:iCs/>
-          <w:lang w:val="en-US"/>
-        </w:rPr>
-        <w:t>eng.ipynb</w:t>
-      </w:r>
-      <w:proofErr w:type="spellEnd"/>
-      <w:proofErr w:type="gramEnd"/>
+        <w:t>USAccidents_etl_and_feature_eng.ipynb</w:t>
+      </w:r>
       <w:r>
         <w:rPr>
           <w:lang w:val="en-US"/>
@@ -406,112 +397,240 @@
           <w:lang w:val="en-US"/>
         </w:rPr>
       </w:pPr>
-      <w:proofErr w:type="spellStart"/>
       <w:r>
         <w:rPr>
           <w:i/>
           <w:iCs/>
           <w:lang w:val="en-US"/>
         </w:rPr>
-        <w:t>USAccidents_model_def_train_</w:t>
-      </w:r>
-      <w:proofErr w:type="gramStart"/>
+        <w:t>USAccidents_model_def_train_evaluate.ipynb</w:t>
+      </w:r>
+      <w:r>
+        <w:rPr>
+          <w:lang w:val="en-US"/>
+        </w:rPr>
+        <w:t xml:space="preserve">: </w:t>
+      </w:r>
+      <w:r>
+        <w:rPr>
+          <w:lang w:val="en-US"/>
+        </w:rPr>
+        <w:t xml:space="preserve">This model researches the prediction power of different machine learining models. In a first step, a basic model is deployed in order to define a baseline performed. Afterwards, two more state of the art machine learning models are implemented and finally a </w:t>
+      </w:r>
+      <w:r>
+        <w:rPr>
+          <w:lang w:val="en-US"/>
+        </w:rPr>
+        <w:t xml:space="preserve">basic </w:t>
+      </w:r>
+      <w:r>
+        <w:rPr>
+          <w:lang w:val="en-US"/>
+        </w:rPr>
+        <w:t>deep learning model is also compared to the other models.</w:t>
+      </w:r>
+    </w:p>
+    <w:p>
+      <w:pPr>
+        <w:ind w:left="360"/>
+        <w:rPr>
+          <w:lang w:val="en-US"/>
+        </w:rPr>
+      </w:pPr>
+    </w:p>
+    <w:p>
+      <w:pPr>
+        <w:rPr>
+          <w:lang w:val="en-US"/>
+        </w:rPr>
+      </w:pPr>
+      <w:r>
+        <w:rPr>
+          <w:lang w:val="en-US"/>
+        </w:rPr>
+        <w:t>All scripts were run on a local machine</w:t>
+      </w:r>
+      <w:r>
+        <w:rPr>
+          <w:lang w:val="en-US"/>
+        </w:rPr>
+        <w:t xml:space="preserve"> and all data required is in the csv provided by the publication of </w:t>
+      </w:r>
+      <w:r>
+        <w:rPr>
+          <w:lang w:val="en-US"/>
+        </w:rPr>
+        <w:t>Moosavi</w:t>
+      </w:r>
+      <w:r>
+        <w:rPr>
+          <w:lang w:val="en-US"/>
+        </w:rPr>
+        <w:t xml:space="preserve"> et al.</w:t>
+      </w:r>
+    </w:p>
+    <w:p>
+      <w:pPr>
+        <w:rPr>
+          <w:lang w:val="en-US"/>
+        </w:rPr>
+      </w:pPr>
+    </w:p>
+    <w:p>
+      <w:r>
+        <w:rPr>
+          <w:lang w:val="en-US"/>
+        </w:rPr>
+        <w:t>During phases 2 and 3, (</w:t>
+      </w:r>
+      <w:r>
+        <w:rPr>
+          <w:lang w:val="en-US"/>
+        </w:rPr>
+        <w:t>‘</w:t>
+      </w:r>
       <w:r>
         <w:rPr>
           <w:i/>
           <w:iCs/>
           <w:lang w:val="en-US"/>
         </w:rPr>
-        <w:t>evaluate.ipynb</w:t>
-      </w:r>
-      <w:proofErr w:type="spellEnd"/>
-      <w:proofErr w:type="gramEnd"/>
-      <w:r>
-        <w:rPr>
-          <w:lang w:val="en-US"/>
-        </w:rPr>
-        <w:t xml:space="preserve">: </w:t>
-      </w:r>
-      <w:r>
-        <w:rPr>
-          <w:lang w:val="en-US"/>
-        </w:rPr>
-        <w:t xml:space="preserve">This model researches the prediction power of different machine </w:t>
-      </w:r>
-      <w:proofErr w:type="spellStart"/>
-      <w:r>
-        <w:rPr>
-          <w:lang w:val="en-US"/>
-        </w:rPr>
-        <w:t>learining</w:t>
-      </w:r>
-      <w:proofErr w:type="spellEnd"/>
-      <w:r>
-        <w:rPr>
-          <w:lang w:val="en-US"/>
-        </w:rPr>
-        <w:t xml:space="preserve"> models. In a first step, a basic model is deployed in order to define a baseline performed. Afterwards, two more state of the art machine learning models are implemented and finally a </w:t>
-      </w:r>
-      <w:r>
-        <w:rPr>
-          <w:lang w:val="en-US"/>
-        </w:rPr>
-        <w:t xml:space="preserve">basic </w:t>
-      </w:r>
-      <w:r>
-        <w:rPr>
-          <w:lang w:val="en-US"/>
-        </w:rPr>
-        <w:t>deep learning model is also compared to the other models.</w:t>
-      </w:r>
-    </w:p>
-    <w:p>
-      <w:pPr>
-        <w:ind w:left="360"/>
-        <w:rPr>
-          <w:lang w:val="en-US"/>
-        </w:rPr>
-      </w:pPr>
-    </w:p>
-    <w:p>
-      <w:pPr>
-        <w:rPr>
-          <w:lang w:val="en-US"/>
-        </w:rPr>
-      </w:pPr>
-      <w:r>
-        <w:rPr>
-          <w:lang w:val="en-US"/>
-        </w:rPr>
-        <w:t>All scripts were run on a local machine</w:t>
-      </w:r>
-      <w:r>
-        <w:rPr>
-          <w:lang w:val="en-US"/>
-        </w:rPr>
-        <w:t xml:space="preserve"> and all data required is in the csv provided by the publication of </w:t>
-      </w:r>
-      <w:proofErr w:type="spellStart"/>
-      <w:r>
-        <w:rPr>
-          <w:lang w:val="en-US"/>
-        </w:rPr>
-        <w:t>Moosavi</w:t>
-      </w:r>
-      <w:proofErr w:type="spellEnd"/>
-      <w:r>
-        <w:rPr>
-          <w:lang w:val="en-US"/>
-        </w:rPr>
-        <w:t xml:space="preserve"> et al.</w:t>
-      </w:r>
-    </w:p>
-    <w:p>
-      <w:pPr>
-        <w:rPr>
-          <w:lang w:val="en-US"/>
-        </w:rPr>
-      </w:pPr>
+        <w:t>ETL and Feature Creation</w:t>
+      </w:r>
+      <w:r>
+        <w:rPr>
+          <w:i/>
+          <w:iCs/>
+          <w:lang w:val="en-US"/>
+        </w:rPr>
+        <w:t>’</w:t>
+      </w:r>
+      <w:r>
+        <w:rPr>
+          <w:lang w:val="en-US"/>
+        </w:rPr>
+        <w:t xml:space="preserve"> and </w:t>
+      </w:r>
+      <w:r>
+        <w:rPr>
+          <w:lang w:val="en-US"/>
+        </w:rPr>
+        <w:t>‘</w:t>
+      </w:r>
+      <w:r>
+        <w:rPr>
+          <w:i/>
+          <w:iCs/>
+          <w:lang w:val="en-US"/>
+        </w:rPr>
+        <w:t>Model Definition, Training and Evaluation</w:t>
+      </w:r>
+      <w:r>
+        <w:rPr>
+          <w:i/>
+          <w:iCs/>
+          <w:lang w:val="en-US"/>
+        </w:rPr>
+        <w:t>’</w:t>
+      </w:r>
+      <w:r>
+        <w:rPr>
+          <w:lang w:val="en-US"/>
+        </w:rPr>
+        <w:t xml:space="preserve"> </w:t>
+      </w:r>
+      <w:r>
+        <w:rPr>
+          <w:lang w:val="en-US"/>
+        </w:rPr>
+        <w:t>respectively)</w:t>
+      </w:r>
+      <w:r>
+        <w:rPr>
+          <w:lang w:val="en-US"/>
+        </w:rPr>
+        <w:t xml:space="preserve"> </w:t>
+      </w:r>
+      <w:r>
+        <w:rPr>
+          <w:lang w:val="en-US"/>
+        </w:rPr>
+        <w:t xml:space="preserve">several iterations took place, following the </w:t>
+      </w:r>
+      <w:r>
+        <w:rPr>
+          <w:b/>
+          <w:bCs/>
+          <w:lang w:val="en-US"/>
+        </w:rPr>
+        <w:t>L</w:t>
+      </w:r>
+      <w:r>
+        <w:rPr>
+          <w:b/>
+          <w:bCs/>
+          <w:lang w:val="en-US"/>
+        </w:rPr>
+        <w:t xml:space="preserve">ightweight IBM Cloud Garage Method for </w:t>
+      </w:r>
+      <w:r>
+        <w:rPr>
+          <w:b/>
+          <w:bCs/>
+          <w:lang w:val="en-US"/>
+        </w:rPr>
+        <w:t>D</w:t>
+      </w:r>
+      <w:r>
+        <w:rPr>
+          <w:b/>
+          <w:bCs/>
+          <w:lang w:val="en-US"/>
+        </w:rPr>
+        <w:t xml:space="preserve">ata </w:t>
+      </w:r>
+      <w:r>
+        <w:rPr>
+          <w:b/>
+          <w:bCs/>
+          <w:lang w:val="en-US"/>
+        </w:rPr>
+        <w:t>S</w:t>
+      </w:r>
+      <w:r>
+        <w:rPr>
+          <w:b/>
+          <w:bCs/>
+          <w:lang w:val="en-US"/>
+        </w:rPr>
+        <w:t>cience</w:t>
+      </w:r>
+      <w:r>
+        <w:rPr>
+          <w:lang w:val="en-US"/>
+        </w:rPr>
+        <w:t>.</w:t>
+      </w:r>
+    </w:p>
+    <w:p>
+      <w:pPr>
+        <w:rPr>
+          <w:lang w:val="en-US"/>
+        </w:rPr>
+      </w:pPr>
+    </w:p>
+    <w:p>
+      <w:pPr>
+        <w:rPr>
+          <w:lang w:val="en-US"/>
+        </w:rPr>
+      </w:pPr>
+      <w:r>
+        <w:rPr>
+          <w:lang w:val="en-US"/>
+        </w:rPr>
+        <w:t>Below, one can find the Architectural Decisions Document (ADD), where each of the components of the architecture of the pipeline are described, as well as the specific justifications for each of them.</w:t>
+      </w:r>
       <w:r>
         <w:rPr>
           <w:lang w:val="en-US"/>
@@ -694,13 +813,7 @@
         <w:rPr>
           <w:lang w:eastAsia="en-GB"/>
         </w:rPr>
-        <w:t>US-Accidents: A Countrywide Traffic Accident Dataset</w:t>
-      </w:r>
-      <w:r>
-        <w:rPr>
-          <w:lang w:eastAsia="en-GB"/>
-        </w:rPr>
-        <w:t xml:space="preserve"> </w:t>
+        <w:t xml:space="preserve">The only data source is the </w:t>
       </w:r>
       <w:r>
         <w:rPr>
@@ -708,16 +821,63 @@
           <w:iCs/>
           <w:lang w:eastAsia="en-GB"/>
         </w:rPr>
-        <w:t>(</w:t>
+        <w:t>US-Accidents: A Countrywide Traffic Accident Dataset</w:t>
+      </w:r>
+      <w:r>
+        <w:rPr>
+          <w:lang w:eastAsia="en-GB"/>
+        </w:rPr>
+        <w:t xml:space="preserve">, published by </w:t>
+      </w:r>
+      <w:r>
+        <w:rPr>
+          <w:lang w:val="en-US"/>
+        </w:rPr>
+        <w:t>Moosavi</w:t>
+      </w:r>
+      <w:r>
+        <w:rPr>
+          <w:lang w:val="en-US"/>
+        </w:rPr>
+        <w:t xml:space="preserve"> et al (</w:t>
+      </w:r>
+      <w:r>
+        <w:rPr>
+          <w:lang w:val="en-US"/>
+        </w:rPr>
+        <w:t>2019</w:t>
+      </w:r>
+      <w:r>
+        <w:rPr>
+          <w:lang w:val="en-US"/>
+        </w:rPr>
+        <w:t>)</w:t>
+      </w:r>
+      <w:r>
+        <w:rPr>
+          <w:lang w:val="en-US"/>
+        </w:rPr>
+        <w:t xml:space="preserve"> </w:t>
       </w:r>
       <w:r>
         <w:rPr>
           <w:i/>
           <w:iCs/>
-          <w:lang w:val="en-US" w:eastAsia="en-GB"/>
-        </w:rPr>
-        <w:t>https://smoosavi.org/datasets/us_accidents</w:t>
-      </w:r>
+          <w:lang w:eastAsia="en-GB"/>
+        </w:rPr>
+        <w:t>(</w:t>
+      </w:r>
+      <w:hyperlink r:id="rId9" w:history="1">
+        <w:r>
+          <w:rPr>
+            <w:rStyle w:val="Hyperlink"/>
+            <w:i/>
+            <w:iCs/>
+            <w:lang w:val="en-US" w:eastAsia="en-GB"/>
+          </w:rPr>
+          <w:t>https://smoosavi.org/datasets/us_accidents</w:t>
+        </w:r>
+      </w:hyperlink>
       <w:r>
         <w:rPr>
           <w:i/>
@@ -726,6 +886,14 @@
         </w:rPr>
         <w:t>)</w:t>
       </w:r>
+      <w:r>
+        <w:rPr>
+          <w:i/>
+          <w:iCs/>
+          <w:lang w:val="en-US" w:eastAsia="en-GB"/>
+        </w:rPr>
+        <w:t>.</w:t>
+      </w:r>
     </w:p>
     <w:p>
       <w:pPr>
@@ -766,13 +934,42 @@
         </w:rPr>
         <w:t xml:space="preserve"> There are over 3.5 million accident records.</w:t>
       </w:r>
-    </w:p>
-    <w:p>
-      <w:pPr>
-        <w:rPr>
-          <w:lang w:val="en-US" w:eastAsia="en-GB"/>
-        </w:rPr>
-      </w:pPr>
+      <w:r>
+        <w:rPr>
+          <w:lang w:val="en-US" w:eastAsia="en-GB"/>
+        </w:rPr>
+        <w:t xml:space="preserve"> </w:t>
+      </w:r>
+      <w:r>
+        <w:rPr>
+          <w:lang w:val="en-US" w:eastAsia="en-GB"/>
+        </w:rPr>
+        <w:t xml:space="preserve">Since </w:t>
+      </w:r>
+      <w:r>
+        <w:rPr>
+          <w:lang w:val="en-US" w:eastAsia="en-GB"/>
+        </w:rPr>
+        <w:t>the</w:t>
+      </w:r>
+      <w:r>
+        <w:rPr>
+          <w:lang w:val="en-US" w:eastAsia="en-GB"/>
+        </w:rPr>
+        <w:t xml:space="preserve"> data</w:t>
+      </w:r>
+      <w:r>
+        <w:rPr>
+          <w:lang w:val="en-US" w:eastAsia="en-GB"/>
+        </w:rPr>
+        <w:t>set</w:t>
+      </w:r>
+      <w:r>
+        <w:rPr>
+          <w:lang w:val="en-US" w:eastAsia="en-GB"/>
+        </w:rPr>
+        <w:t xml:space="preserve"> already consolidates traffic data from several different sources, no other data sources were used.</w:t>
+      </w:r>
     </w:p>
     <w:p>
       <w:pPr>
@@ -884,35 +1081,19 @@
         <w:rPr>
           <w:lang w:val="en-US" w:eastAsia="en-GB"/>
         </w:rPr>
-        <w:t xml:space="preserve">My project is just a </w:t>
-      </w:r>
-      <w:proofErr w:type="spellStart"/>
-      <w:r>
-        <w:rPr>
-          <w:lang w:val="en-US" w:eastAsia="en-GB"/>
-        </w:rPr>
-        <w:t>PoC</w:t>
-      </w:r>
-      <w:proofErr w:type="spellEnd"/>
-      <w:r>
-        <w:rPr>
-          <w:lang w:val="en-US" w:eastAsia="en-GB"/>
-        </w:rPr>
-        <w:t xml:space="preserve"> with the data recorded until June 2020. In case a real-time solution should be built, a cloud-based solution would make sense in order to fit scalability and responsiveness, but in this </w:t>
-      </w:r>
-      <w:proofErr w:type="gramStart"/>
-      <w:r>
-        <w:rPr>
-          <w:lang w:val="en-US" w:eastAsia="en-GB"/>
-        </w:rPr>
-        <w:t>case</w:t>
-      </w:r>
-      <w:proofErr w:type="gramEnd"/>
-      <w:r>
-        <w:rPr>
-          <w:lang w:val="en-US" w:eastAsia="en-GB"/>
-        </w:rPr>
-        <w:t xml:space="preserve"> it does not make sense to include this module.</w:t>
+        <w:t>My project is just a PoC with the data recorded until June 2020. In case a real-time solution should be built</w:t>
+      </w:r>
+      <w:r>
+        <w:rPr>
+          <w:lang w:val="en-US" w:eastAsia="en-GB"/>
+        </w:rPr>
+        <w:t xml:space="preserve"> for an enterprise</w:t>
+      </w:r>
+      <w:r>
+        <w:rPr>
+          <w:lang w:val="en-US" w:eastAsia="en-GB"/>
+        </w:rPr>
+        <w:t>, a cloud-based solution would make sense in order to fit scalability and responsiveness, but in this case it does not make sense to include this module.</w:t>
       </w:r>
     </w:p>
     <w:p>
@@ -1364,13 +1545,6 @@
     </w:p>
     <w:p>
       <w:pPr>
-        <w:rPr>
-          <w:lang w:val="en-US" w:eastAsia="en-GB"/>
-        </w:rPr>
-      </w:pPr>
-    </w:p>
-    <w:p>
-      <w:pPr>
         <w:pStyle w:val="Heading2"/>
         <w:rPr>
           <w:lang w:val="en-US" w:eastAsia="en-GB"/>
@@ -1439,59 +1613,61 @@
         </w:rPr>
         <w:t xml:space="preserve"> Name of the file: </w:t>
       </w:r>
-      <w:proofErr w:type="spellStart"/>
       <w:r>
         <w:rPr>
           <w:i/>
           <w:iCs/>
           <w:lang w:val="en-US" w:eastAsia="en-GB"/>
         </w:rPr>
-        <w:t>USAccidents_data_</w:t>
-      </w:r>
-      <w:proofErr w:type="gramStart"/>
+        <w:t>USAccidents_data_exp.ipynb</w:t>
+      </w:r>
+    </w:p>
+    <w:p>
+      <w:pPr>
+        <w:rPr>
+          <w:lang w:val="en-US" w:eastAsia="en-GB"/>
+        </w:rPr>
+      </w:pPr>
+    </w:p>
+    <w:p>
+      <w:pPr>
+        <w:pStyle w:val="Heading3"/>
+        <w:rPr>
+          <w:lang w:val="en-US" w:eastAsia="en-GB"/>
+        </w:rPr>
+      </w:pPr>
+      <w:r>
+        <w:rPr>
+          <w:lang w:val="en-US" w:eastAsia="en-GB"/>
+        </w:rPr>
+        <w:t>Justification</w:t>
+      </w:r>
+    </w:p>
+    <w:p>
+      <w:pPr>
+        <w:rPr>
+          <w:lang w:val="en-US" w:eastAsia="en-GB"/>
+        </w:rPr>
+      </w:pPr>
+      <w:r>
+        <w:rPr>
+          <w:lang w:val="en-US" w:eastAsia="en-GB"/>
+        </w:rPr>
+        <w:t xml:space="preserve">Jupyter Notebooks allows running the code cell by cell, which is really useful for debugging. Also, it has a lot of libraries that ease plotting the data: </w:t>
+      </w:r>
       <w:r>
         <w:rPr>
           <w:i/>
           <w:iCs/>
           <w:lang w:val="en-US" w:eastAsia="en-GB"/>
         </w:rPr>
-        <w:t>exp.ipynb</w:t>
-      </w:r>
-      <w:proofErr w:type="spellEnd"/>
-      <w:proofErr w:type="gramEnd"/>
-    </w:p>
-    <w:p>
-      <w:pPr>
-        <w:rPr>
-          <w:lang w:val="en-US" w:eastAsia="en-GB"/>
-        </w:rPr>
-      </w:pPr>
-    </w:p>
-    <w:p>
-      <w:pPr>
-        <w:pStyle w:val="Heading3"/>
-        <w:rPr>
-          <w:lang w:val="en-US" w:eastAsia="en-GB"/>
-        </w:rPr>
-      </w:pPr>
-      <w:r>
-        <w:rPr>
-          <w:lang w:val="en-US" w:eastAsia="en-GB"/>
-        </w:rPr>
-        <w:t>Justification</w:t>
-      </w:r>
-    </w:p>
-    <w:p>
-      <w:pPr>
-        <w:rPr>
-          <w:lang w:val="en-US" w:eastAsia="en-GB"/>
-        </w:rPr>
-      </w:pPr>
-      <w:r>
-        <w:rPr>
-          <w:lang w:val="en-US" w:eastAsia="en-GB"/>
-        </w:rPr>
-        <w:t xml:space="preserve">Jupyter Notebooks allows running the code cell by cell, which is really useful for debugging. Also, it has a lot of libraries that ease plotting the data: </w:t>
+        <w:t>matplotlib</w:t>
+      </w:r>
+      <w:r>
+        <w:rPr>
+          <w:lang w:val="en-US" w:eastAsia="en-GB"/>
+        </w:rPr>
+        <w:t xml:space="preserve"> and </w:t>
       </w:r>
       <w:r>
         <w:rPr>
@@ -1499,13 +1675,7 @@
           <w:iCs/>
           <w:lang w:val="en-US" w:eastAsia="en-GB"/>
         </w:rPr>
-        <w:t>matplotlib</w:t>
-      </w:r>
-      <w:r>
-        <w:rPr>
-          <w:lang w:val="en-US" w:eastAsia="en-GB"/>
-        </w:rPr>
-        <w:t xml:space="preserve"> and </w:t>
+        <w:t>seaborn</w:t>
       </w:r>
       <w:r>
         <w:rPr>
@@ -1513,7 +1683,101 @@
           <w:iCs/>
           <w:lang w:val="en-US" w:eastAsia="en-GB"/>
         </w:rPr>
-        <w:t>seaborn</w:t>
+        <w:t xml:space="preserve"> </w:t>
+      </w:r>
+      <w:r>
+        <w:rPr>
+          <w:lang w:val="en-US" w:eastAsia="en-GB"/>
+        </w:rPr>
+        <w:t>were used in this project</w:t>
+      </w:r>
+      <w:r>
+        <w:rPr>
+          <w:lang w:val="en-US" w:eastAsia="en-GB"/>
+        </w:rPr>
+        <w:t>.</w:t>
+      </w:r>
+    </w:p>
+    <w:p>
+      <w:pPr>
+        <w:rPr>
+          <w:lang w:val="en-US" w:eastAsia="en-GB"/>
+        </w:rPr>
+      </w:pPr>
+    </w:p>
+    <w:p>
+      <w:pPr>
+        <w:rPr>
+          <w:lang w:val="en-US" w:eastAsia="en-GB"/>
+        </w:rPr>
+      </w:pPr>
+    </w:p>
+    <w:p>
+      <w:pPr>
+        <w:pStyle w:val="Heading2"/>
+        <w:rPr>
+          <w:lang w:val="en-US" w:eastAsia="en-GB"/>
+        </w:rPr>
+      </w:pPr>
+      <w:bookmarkStart w:id="7" w:name="_Toc521456013"/>
+      <w:r>
+        <w:rPr>
+          <w:lang w:val="en-US" w:eastAsia="en-GB"/>
+        </w:rPr>
+        <w:t>Actionable Insights</w:t>
+      </w:r>
+      <w:bookmarkEnd w:id="7"/>
+    </w:p>
+    <w:p>
+      <w:pPr>
+        <w:rPr>
+          <w:lang w:val="en-US" w:eastAsia="en-GB"/>
+        </w:rPr>
+      </w:pPr>
+    </w:p>
+    <w:p>
+      <w:pPr>
+        <w:pStyle w:val="Heading3"/>
+        <w:rPr>
+          <w:lang w:val="en-US" w:eastAsia="en-GB"/>
+        </w:rPr>
+      </w:pPr>
+      <w:r>
+        <w:rPr>
+          <w:lang w:val="en-US" w:eastAsia="en-GB"/>
+        </w:rPr>
+        <w:t>Technology Choice</w:t>
+      </w:r>
+    </w:p>
+    <w:p>
+      <w:pPr>
+        <w:rPr>
+          <w:lang w:val="en-US" w:eastAsia="en-GB"/>
+        </w:rPr>
+      </w:pPr>
+      <w:r>
+        <w:rPr>
+          <w:lang w:val="en-US" w:eastAsia="en-GB"/>
+        </w:rPr>
+        <w:t>Jupyter Notebooks</w:t>
+      </w:r>
+      <w:r>
+        <w:rPr>
+          <w:lang w:val="en-US" w:eastAsia="en-GB"/>
+        </w:rPr>
+        <w:t>.</w:t>
+      </w:r>
+      <w:r>
+        <w:rPr>
+          <w:lang w:val="en-US" w:eastAsia="en-GB"/>
+        </w:rPr>
+        <w:t xml:space="preserve"> </w:t>
+      </w:r>
+      <w:r>
+        <w:rPr>
+          <w:lang w:val="en-US" w:eastAsia="en-GB"/>
+        </w:rPr>
+        <w:t xml:space="preserve">Name of the file: </w:t>
       </w:r>
       <w:r>
         <w:rPr>
@@ -1521,13 +1785,47 @@
           <w:iCs/>
           <w:lang w:val="en-US" w:eastAsia="en-GB"/>
         </w:rPr>
-        <w:t xml:space="preserve"> </w:t>
-      </w:r>
-      <w:r>
-        <w:rPr>
-          <w:lang w:val="en-US" w:eastAsia="en-GB"/>
-        </w:rPr>
-        <w:t>were used in this project</w:t>
+        <w:t>USAccidents_model_def_train_evaluate.ipynb</w:t>
+      </w:r>
+    </w:p>
+    <w:p>
+      <w:pPr>
+        <w:rPr>
+          <w:lang w:val="en-US" w:eastAsia="en-GB"/>
+        </w:rPr>
+      </w:pPr>
+    </w:p>
+    <w:p>
+      <w:pPr>
+        <w:pStyle w:val="Heading3"/>
+        <w:rPr>
+          <w:lang w:val="en-US" w:eastAsia="en-GB"/>
+        </w:rPr>
+      </w:pPr>
+      <w:r>
+        <w:rPr>
+          <w:lang w:val="en-US" w:eastAsia="en-GB"/>
+        </w:rPr>
+        <w:t>Justification</w:t>
+      </w:r>
+    </w:p>
+    <w:p>
+      <w:pPr>
+        <w:rPr>
+          <w:lang w:val="en-US" w:eastAsia="en-GB"/>
+        </w:rPr>
+      </w:pPr>
+      <w:r>
+        <w:rPr>
+          <w:lang w:val="en-US" w:eastAsia="en-GB"/>
+        </w:rPr>
+        <w:t>With the library scikit-learn one gets to develop machine learning models very quick</w:t>
+      </w:r>
+      <w:r>
+        <w:rPr>
+          <w:lang w:val="en-US" w:eastAsia="en-GB"/>
+        </w:rPr>
+        <w:t>ly</w:t>
       </w:r>
       <w:r>
         <w:rPr>
@@ -1557,14 +1855,14 @@
           <w:lang w:val="en-US" w:eastAsia="en-GB"/>
         </w:rPr>
       </w:pPr>
-      <w:bookmarkStart w:id="7" w:name="_Toc521456013"/>
-      <w:r>
-        <w:rPr>
-          <w:lang w:val="en-US" w:eastAsia="en-GB"/>
-        </w:rPr>
-        <w:t>Actionable Insights</w:t>
-      </w:r>
-      <w:bookmarkEnd w:id="7"/>
+      <w:bookmarkStart w:id="8" w:name="_Toc521456017"/>
+      <w:r>
+        <w:rPr>
+          <w:lang w:val="en-US" w:eastAsia="en-GB"/>
+        </w:rPr>
+        <w:t>Applications / Data Products</w:t>
+      </w:r>
+      <w:bookmarkEnd w:id="8"/>
     </w:p>
     <w:p>
       <w:pPr>
@@ -1597,7 +1895,53 @@
         <w:rPr>
           <w:lang w:val="en-US" w:eastAsia="en-GB"/>
         </w:rPr>
-        <w:t>Jupyter Notebooks</w:t>
+        <w:t>None.</w:t>
+      </w:r>
+    </w:p>
+    <w:p>
+      <w:pPr>
+        <w:rPr>
+          <w:lang w:val="en-US" w:eastAsia="en-GB"/>
+        </w:rPr>
+      </w:pPr>
+    </w:p>
+    <w:p>
+      <w:pPr>
+        <w:pStyle w:val="Heading3"/>
+        <w:rPr>
+          <w:lang w:val="en-US" w:eastAsia="en-GB"/>
+        </w:rPr>
+      </w:pPr>
+      <w:r>
+        <w:rPr>
+          <w:lang w:val="en-US" w:eastAsia="en-GB"/>
+        </w:rPr>
+        <w:t>Justification</w:t>
+      </w:r>
+    </w:p>
+    <w:p>
+      <w:pPr>
+        <w:rPr>
+          <w:lang w:val="en-US" w:eastAsia="en-GB"/>
+        </w:rPr>
+      </w:pPr>
+      <w:r>
+        <w:rPr>
+          <w:lang w:val="en-US" w:eastAsia="en-GB"/>
+        </w:rPr>
+        <w:t>Not sure yet I’ll do something with the insights I get from this project</w:t>
+      </w:r>
+      <w:r>
+        <w:rPr>
+          <w:lang w:val="en-US" w:eastAsia="en-GB"/>
+        </w:rPr>
+        <w:t xml:space="preserve">. Maybe an interactive dashboard would be </w:t>
+      </w:r>
+      <w:r>
+        <w:rPr>
+          <w:lang w:val="en-US" w:eastAsia="en-GB"/>
+        </w:rPr>
+        <w:t>an option in the future</w:t>
       </w:r>
       <w:r>
         <w:rPr>
@@ -1605,38 +1949,37 @@
         </w:rPr>
         <w:t>.</w:t>
       </w:r>
-      <w:r>
-        <w:rPr>
-          <w:lang w:val="en-US" w:eastAsia="en-GB"/>
-        </w:rPr>
-        <w:t xml:space="preserve"> </w:t>
-      </w:r>
-      <w:r>
-        <w:rPr>
-          <w:lang w:val="en-US" w:eastAsia="en-GB"/>
-        </w:rPr>
-        <w:t xml:space="preserve">Name of the file: </w:t>
-      </w:r>
-      <w:proofErr w:type="spellStart"/>
-      <w:r>
-        <w:rPr>
-          <w:i/>
-          <w:iCs/>
-          <w:lang w:val="en-US" w:eastAsia="en-GB"/>
-        </w:rPr>
-        <w:t>USAccidents_model_def_train_</w:t>
-      </w:r>
-      <w:proofErr w:type="gramStart"/>
-      <w:r>
-        <w:rPr>
-          <w:i/>
-          <w:iCs/>
-          <w:lang w:val="en-US" w:eastAsia="en-GB"/>
-        </w:rPr>
-        <w:t>evaluate.ipynb</w:t>
-      </w:r>
-      <w:proofErr w:type="spellEnd"/>
-      <w:proofErr w:type="gramEnd"/>
+    </w:p>
+    <w:p>
+      <w:pPr>
+        <w:rPr>
+          <w:lang w:val="en-US" w:eastAsia="en-GB"/>
+        </w:rPr>
+      </w:pPr>
+    </w:p>
+    <w:p>
+      <w:pPr>
+        <w:ind w:left="360"/>
+        <w:rPr>
+          <w:lang w:val="en-US" w:eastAsia="en-GB"/>
+        </w:rPr>
+      </w:pPr>
+    </w:p>
+    <w:p>
+      <w:pPr>
+        <w:pStyle w:val="Heading2"/>
+        <w:rPr>
+          <w:lang w:val="en-US" w:eastAsia="en-GB"/>
+        </w:rPr>
+      </w:pPr>
+      <w:bookmarkStart w:id="9" w:name="_Toc521456020"/>
+      <w:r>
+        <w:rPr>
+          <w:lang w:val="en-US" w:eastAsia="en-GB"/>
+        </w:rPr>
+        <w:t>Security, Information Governance and Systems Management</w:t>
+      </w:r>
+      <w:bookmarkEnd w:id="9"/>
     </w:p>
     <w:p>
       <w:pPr>
@@ -1656,6 +1999,40 @@
         <w:rPr>
           <w:lang w:val="en-US" w:eastAsia="en-GB"/>
         </w:rPr>
+        <w:t>Technology Choice</w:t>
+      </w:r>
+    </w:p>
+    <w:p>
+      <w:pPr>
+        <w:rPr>
+          <w:lang w:val="en-US" w:eastAsia="en-GB"/>
+        </w:rPr>
+      </w:pPr>
+      <w:r>
+        <w:rPr>
+          <w:lang w:val="en-US" w:eastAsia="en-GB"/>
+        </w:rPr>
+        <w:t>None.</w:t>
+      </w:r>
+    </w:p>
+    <w:p>
+      <w:pPr>
+        <w:rPr>
+          <w:lang w:val="en-US" w:eastAsia="en-GB"/>
+        </w:rPr>
+      </w:pPr>
+    </w:p>
+    <w:p>
+      <w:pPr>
+        <w:pStyle w:val="Heading3"/>
+        <w:rPr>
+          <w:lang w:val="en-US" w:eastAsia="en-GB"/>
+        </w:rPr>
+      </w:pPr>
+      <w:r>
+        <w:rPr>
+          <w:lang w:val="en-US" w:eastAsia="en-GB"/>
+        </w:rPr>
         <w:t>Justification</w:t>
       </w:r>
     </w:p>
@@ -1669,250 +2046,7 @@
         <w:rPr>
           <w:lang w:val="en-US" w:eastAsia="en-GB"/>
         </w:rPr>
-        <w:t>With the library scikit-</w:t>
-      </w:r>
-      <w:proofErr w:type="gramStart"/>
-      <w:r>
-        <w:rPr>
-          <w:lang w:val="en-US" w:eastAsia="en-GB"/>
-        </w:rPr>
-        <w:t>learn</w:t>
-      </w:r>
-      <w:proofErr w:type="gramEnd"/>
-      <w:r>
-        <w:rPr>
-          <w:lang w:val="en-US" w:eastAsia="en-GB"/>
-        </w:rPr>
-        <w:t xml:space="preserve"> one gets to develop machine learning models very quick</w:t>
-      </w:r>
-      <w:r>
-        <w:rPr>
-          <w:lang w:val="en-US" w:eastAsia="en-GB"/>
-        </w:rPr>
-        <w:t>ly</w:t>
-      </w:r>
-      <w:r>
-        <w:rPr>
-          <w:lang w:val="en-US" w:eastAsia="en-GB"/>
-        </w:rPr>
-        <w:t>.</w:t>
-      </w:r>
-    </w:p>
-    <w:p>
-      <w:pPr>
-        <w:rPr>
-          <w:lang w:val="en-US" w:eastAsia="en-GB"/>
-        </w:rPr>
-      </w:pPr>
-    </w:p>
-    <w:p>
-      <w:pPr>
-        <w:rPr>
-          <w:lang w:val="en-US" w:eastAsia="en-GB"/>
-        </w:rPr>
-      </w:pPr>
-    </w:p>
-    <w:p>
-      <w:pPr>
-        <w:pStyle w:val="Heading2"/>
-        <w:rPr>
-          <w:lang w:val="en-US" w:eastAsia="en-GB"/>
-        </w:rPr>
-      </w:pPr>
-      <w:bookmarkStart w:id="8" w:name="_Toc521456017"/>
-      <w:r>
-        <w:rPr>
-          <w:lang w:val="en-US" w:eastAsia="en-GB"/>
-        </w:rPr>
-        <w:t>Applications / Data Products</w:t>
-      </w:r>
-      <w:bookmarkEnd w:id="8"/>
-    </w:p>
-    <w:p>
-      <w:pPr>
-        <w:rPr>
-          <w:lang w:val="en-US" w:eastAsia="en-GB"/>
-        </w:rPr>
-      </w:pPr>
-    </w:p>
-    <w:p>
-      <w:pPr>
-        <w:pStyle w:val="Heading3"/>
-        <w:rPr>
-          <w:lang w:val="en-US" w:eastAsia="en-GB"/>
-        </w:rPr>
-      </w:pPr>
-      <w:r>
-        <w:rPr>
-          <w:lang w:val="en-US" w:eastAsia="en-GB"/>
-        </w:rPr>
-        <w:t>Technology Choice</w:t>
-      </w:r>
-    </w:p>
-    <w:p>
-      <w:pPr>
-        <w:rPr>
-          <w:lang w:val="en-US" w:eastAsia="en-GB"/>
-        </w:rPr>
-      </w:pPr>
-      <w:r>
-        <w:rPr>
-          <w:lang w:val="en-US" w:eastAsia="en-GB"/>
-        </w:rPr>
-        <w:t>None.</w:t>
-      </w:r>
-    </w:p>
-    <w:p>
-      <w:pPr>
-        <w:rPr>
-          <w:lang w:val="en-US" w:eastAsia="en-GB"/>
-        </w:rPr>
-      </w:pPr>
-    </w:p>
-    <w:p>
-      <w:pPr>
-        <w:pStyle w:val="Heading3"/>
-        <w:rPr>
-          <w:lang w:val="en-US" w:eastAsia="en-GB"/>
-        </w:rPr>
-      </w:pPr>
-      <w:r>
-        <w:rPr>
-          <w:lang w:val="en-US" w:eastAsia="en-GB"/>
-        </w:rPr>
-        <w:t>Justification</w:t>
-      </w:r>
-    </w:p>
-    <w:p>
-      <w:pPr>
-        <w:rPr>
-          <w:lang w:val="en-US" w:eastAsia="en-GB"/>
-        </w:rPr>
-      </w:pPr>
-      <w:r>
-        <w:rPr>
-          <w:lang w:val="en-US" w:eastAsia="en-GB"/>
-        </w:rPr>
-        <w:t>Not sure yet I’ll do something with the insights I get from this project</w:t>
-      </w:r>
-      <w:r>
-        <w:rPr>
-          <w:lang w:val="en-US" w:eastAsia="en-GB"/>
-        </w:rPr>
-        <w:t>. Maybe an interactive dashboard would be nice.</w:t>
-      </w:r>
-    </w:p>
-    <w:p>
-      <w:pPr>
-        <w:rPr>
-          <w:lang w:val="en-US" w:eastAsia="en-GB"/>
-        </w:rPr>
-      </w:pPr>
-    </w:p>
-    <w:p>
-      <w:pPr>
-        <w:ind w:left="360"/>
-        <w:rPr>
-          <w:lang w:val="en-US" w:eastAsia="en-GB"/>
-        </w:rPr>
-      </w:pPr>
-    </w:p>
-    <w:p>
-      <w:pPr>
-        <w:pStyle w:val="Heading2"/>
-        <w:rPr>
-          <w:lang w:val="en-US" w:eastAsia="en-GB"/>
-        </w:rPr>
-      </w:pPr>
-      <w:bookmarkStart w:id="9" w:name="_Toc521456020"/>
-      <w:r>
-        <w:rPr>
-          <w:lang w:val="en-US" w:eastAsia="en-GB"/>
-        </w:rPr>
-        <w:t>Security, Information Governance and Systems Management</w:t>
-      </w:r>
-      <w:bookmarkEnd w:id="9"/>
-    </w:p>
-    <w:p>
-      <w:pPr>
-        <w:rPr>
-          <w:lang w:val="en-US" w:eastAsia="en-GB"/>
-        </w:rPr>
-      </w:pPr>
-    </w:p>
-    <w:p>
-      <w:pPr>
-        <w:pStyle w:val="Heading3"/>
-        <w:rPr>
-          <w:lang w:val="en-US" w:eastAsia="en-GB"/>
-        </w:rPr>
-      </w:pPr>
-      <w:r>
-        <w:rPr>
-          <w:lang w:val="en-US" w:eastAsia="en-GB"/>
-        </w:rPr>
-        <w:t>Technology Choice</w:t>
-      </w:r>
-    </w:p>
-    <w:p>
-      <w:pPr>
-        <w:rPr>
-          <w:lang w:val="en-US" w:eastAsia="en-GB"/>
-        </w:rPr>
-      </w:pPr>
-      <w:r>
-        <w:rPr>
-          <w:lang w:val="en-US" w:eastAsia="en-GB"/>
-        </w:rPr>
-        <w:t>None.</w:t>
-      </w:r>
-    </w:p>
-    <w:p>
-      <w:pPr>
-        <w:rPr>
-          <w:lang w:val="en-US" w:eastAsia="en-GB"/>
-        </w:rPr>
-      </w:pPr>
-    </w:p>
-    <w:p>
-      <w:pPr>
-        <w:pStyle w:val="Heading3"/>
-        <w:rPr>
-          <w:lang w:val="en-US" w:eastAsia="en-GB"/>
-        </w:rPr>
-      </w:pPr>
-      <w:r>
-        <w:rPr>
-          <w:lang w:val="en-US" w:eastAsia="en-GB"/>
-        </w:rPr>
-        <w:t>Justification</w:t>
-      </w:r>
-    </w:p>
-    <w:p>
-      <w:pPr>
-        <w:rPr>
-          <w:lang w:val="en-US" w:eastAsia="en-GB"/>
-        </w:rPr>
-      </w:pPr>
-      <w:r>
-        <w:rPr>
-          <w:lang w:val="en-US" w:eastAsia="en-GB"/>
-        </w:rPr>
-        <w:t>For a Proof of Concept (</w:t>
-      </w:r>
-      <w:proofErr w:type="spellStart"/>
-      <w:r>
-        <w:rPr>
-          <w:lang w:val="en-US" w:eastAsia="en-GB"/>
-        </w:rPr>
-        <w:t>PoC</w:t>
-      </w:r>
-      <w:proofErr w:type="spellEnd"/>
-      <w:r>
-        <w:rPr>
-          <w:lang w:val="en-US" w:eastAsia="en-GB"/>
-        </w:rPr>
-        <w:t>) of this size, I am not going to cover security matters.</w:t>
+        <w:t>For a Proof of Concept (PoC) of this size, I am not going to cover security matters.</w:t>
       </w:r>
     </w:p>
     <w:p>

</xml_diff>